<commit_message>
Enlace GitHub agregado a la documentación, y copia en PDF
</commit_message>
<xml_diff>
--- a/documentación.docx
+++ b/documentación.docx
@@ -1527,7 +1527,7 @@
     <w:p>
       <w:r>
         <w:pict w14:anchorId="21300A83">
-          <v:rect id="_x0000_i1027" style="width:0;height:1.5pt" o:hralign="center" o:hrstd="t" o:hr="t" fillcolor="#a0a0a0" stroked="f"/>
+          <v:rect id="_x0000_i1025" style="width:0;height:1.5pt" o:hralign="center" o:hrstd="t" o:hr="t" fillcolor="#a0a0a0" stroked="f"/>
         </w:pict>
       </w:r>
     </w:p>
@@ -2213,7 +2213,7 @@
     <w:p>
       <w:r>
         <w:pict w14:anchorId="4B1009A6">
-          <v:rect id="_x0000_i1028" style="width:0;height:1.5pt" o:hralign="center" o:hrstd="t" o:hr="t" fillcolor="#a0a0a0" stroked="f"/>
+          <v:rect id="_x0000_i1026" style="width:0;height:1.5pt" o:hralign="center" o:hrstd="t" o:hr="t" fillcolor="#a0a0a0" stroked="f"/>
         </w:pict>
       </w:r>
     </w:p>
@@ -2372,6 +2372,14 @@
       </w:r>
     </w:p>
     <w:p/>
+    <w:p>
+      <w:r>
+        <w:t xml:space="preserve">Enlace repositorio GitHub: </w:t>
+      </w:r>
+      <w:r>
+        <w:t>https://github.com/fernangus/Practica</w:t>
+      </w:r>
+    </w:p>
     <w:sectPr>
       <w:pgSz w:w="11906" w:h="16838"/>
       <w:pgMar w:top="1417" w:right="1701" w:bottom="1417" w:left="1701" w:header="708" w:footer="708" w:gutter="0"/>
@@ -4504,6 +4512,7 @@
   <w:style w:type="character" w:default="1" w:styleId="Fuentedeprrafopredeter">
     <w:name w:val="Default Paragraph Font"/>
     <w:uiPriority w:val="1"/>
+    <w:semiHidden/>
     <w:unhideWhenUsed/>
   </w:style>
   <w:style w:type="table" w:default="1" w:styleId="Tablanormal">

</xml_diff>

<commit_message>
Actualizados enlaces github y pages en documentación.
</commit_message>
<xml_diff>
--- a/documentación.docx
+++ b/documentación.docx
@@ -282,7 +282,6 @@
           <w:numId w:val="9"/>
         </w:numPr>
       </w:pPr>
-      <w:proofErr w:type="gramStart"/>
       <w:r>
         <w:t xml:space="preserve">Se inicia con </w:t>
       </w:r>
@@ -290,14 +289,7 @@
         <w:rPr>
           <w:highlight w:val="lightGray"/>
         </w:rPr>
-        <w:t>&lt;!</w:t>
-      </w:r>
-      <w:proofErr w:type="gramEnd"/>
-      <w:r>
-        <w:rPr>
-          <w:highlight w:val="lightGray"/>
-        </w:rPr>
-        <w:t xml:space="preserve">DOCTYPE </w:t>
+        <w:t xml:space="preserve">&lt;!DOCTYPE </w:t>
       </w:r>
       <w:proofErr w:type="spellStart"/>
       <w:r>
@@ -853,11 +845,7 @@
         </w:numPr>
       </w:pPr>
       <w:r>
-        <w:t xml:space="preserve">La </w:t>
-      </w:r>
-      <w:proofErr w:type="gramStart"/>
-      <w:r>
-        <w:t xml:space="preserve">clase </w:t>
+        <w:t xml:space="preserve">La clase </w:t>
       </w:r>
       <w:r>
         <w:rPr>
@@ -870,14 +858,7 @@
         <w:rPr>
           <w:highlight w:val="lightGray"/>
         </w:rPr>
-        <w:t>cabecera</w:t>
-      </w:r>
-      <w:proofErr w:type="gramEnd"/>
-      <w:r>
-        <w:rPr>
-          <w:highlight w:val="lightGray"/>
-        </w:rPr>
-        <w:t>__lista</w:t>
+        <w:t>cabecera__lista</w:t>
       </w:r>
       <w:proofErr w:type="spellEnd"/>
       <w:r>
@@ -1611,14 +1592,7 @@
         <w:rPr>
           <w:highlight w:val="lightGray"/>
         </w:rPr>
-        <w:t xml:space="preserve">* </w:t>
-      </w:r>
-      <w:proofErr w:type="gramStart"/>
-      <w:r>
-        <w:rPr>
-          <w:highlight w:val="lightGray"/>
-        </w:rPr>
-        <w:t xml:space="preserve">{ </w:t>
+        <w:t xml:space="preserve">* { </w:t>
       </w:r>
       <w:proofErr w:type="spellStart"/>
       <w:r>
@@ -1628,7 +1602,6 @@
         <w:t>margin</w:t>
       </w:r>
       <w:proofErr w:type="spellEnd"/>
-      <w:proofErr w:type="gramEnd"/>
       <w:r>
         <w:rPr>
           <w:highlight w:val="lightGray"/>
@@ -1879,11 +1852,7 @@
         <w:t>&lt;cite&gt;</w:t>
       </w:r>
       <w:r>
-        <w:t xml:space="preserve">, </w:t>
-      </w:r>
-      <w:proofErr w:type="gramStart"/>
-      <w:r>
-        <w:t xml:space="preserve">y </w:t>
+        <w:t xml:space="preserve">, y </w:t>
       </w:r>
       <w:r>
         <w:rPr>
@@ -1891,7 +1860,6 @@
         </w:rPr>
         <w:t>.q</w:t>
       </w:r>
-      <w:proofErr w:type="gramEnd"/>
       <w:r>
         <w:t xml:space="preserve"> tienen fuentes específicas (Georgia, </w:t>
       </w:r>
@@ -1912,11 +1880,7 @@
         </w:numPr>
       </w:pPr>
       <w:r>
-        <w:t xml:space="preserve">La página de motivación usa clases </w:t>
-      </w:r>
-      <w:proofErr w:type="gramStart"/>
-      <w:r>
-        <w:t xml:space="preserve">como </w:t>
+        <w:t xml:space="preserve">La página de motivación usa clases como </w:t>
       </w:r>
       <w:r>
         <w:rPr>
@@ -1932,7 +1896,6 @@
         <w:t>listapremiosmotivacion</w:t>
       </w:r>
       <w:proofErr w:type="spellEnd"/>
-      <w:proofErr w:type="gramEnd"/>
       <w:r>
         <w:t xml:space="preserve"> para personalizar la lista de premios, resaltando cada autor y su fecha mediante </w:t>
       </w:r>
@@ -2067,11 +2030,7 @@
         </w:numPr>
       </w:pPr>
       <w:r>
-        <w:t xml:space="preserve">La cabecera </w:t>
-      </w:r>
-      <w:proofErr w:type="gramStart"/>
-      <w:r>
-        <w:t>(</w:t>
+        <w:t>La cabecera (</w:t>
       </w:r>
       <w:r>
         <w:rPr>
@@ -2079,7 +2038,6 @@
         </w:rPr>
         <w:t>.cabecera</w:t>
       </w:r>
-      <w:proofErr w:type="gramEnd"/>
       <w:r>
         <w:t>) está centrada y utiliza un color distintivo para el título del sitio.</w:t>
       </w:r>
@@ -2092,11 +2050,7 @@
         </w:numPr>
       </w:pPr>
       <w:r>
-        <w:t xml:space="preserve">El pie de página </w:t>
-      </w:r>
-      <w:proofErr w:type="gramStart"/>
-      <w:r>
-        <w:t>(</w:t>
+        <w:t>El pie de página (</w:t>
       </w:r>
       <w:r>
         <w:rPr>
@@ -2112,7 +2066,6 @@
         <w:t>piedepagina</w:t>
       </w:r>
       <w:proofErr w:type="spellEnd"/>
-      <w:proofErr w:type="gramEnd"/>
       <w:r>
         <w:t>) tiene un fondo oscuro y texto claro.</w:t>
       </w:r>
@@ -2140,11 +2093,7 @@
         </w:numPr>
       </w:pPr>
       <w:r>
-        <w:t xml:space="preserve">Las secciones que incluyen contenido multimedia (como </w:t>
-      </w:r>
-      <w:proofErr w:type="gramStart"/>
-      <w:r>
-        <w:t xml:space="preserve">en </w:t>
+        <w:t xml:space="preserve">Las secciones que incluyen contenido multimedia (como en </w:t>
       </w:r>
       <w:r>
         <w:rPr>
@@ -2157,14 +2106,7 @@
         <w:rPr>
           <w:highlight w:val="lightGray"/>
         </w:rPr>
-        <w:t>cuerpo</w:t>
-      </w:r>
-      <w:proofErr w:type="gramEnd"/>
-      <w:r>
-        <w:rPr>
-          <w:highlight w:val="lightGray"/>
-        </w:rPr>
-        <w:t>_youtube</w:t>
+        <w:t>cuerpo_youtube</w:t>
       </w:r>
       <w:proofErr w:type="spellEnd"/>
       <w:r>
@@ -2247,11 +2189,7 @@
         <w:t>Selectores de Clase</w:t>
       </w:r>
       <w:r>
-        <w:t xml:space="preserve">: Se utilizan selectores de clase, </w:t>
-      </w:r>
-      <w:proofErr w:type="gramStart"/>
-      <w:r>
-        <w:t xml:space="preserve">como </w:t>
+        <w:t xml:space="preserve">: Se utilizan selectores de clase, como </w:t>
       </w:r>
       <w:r>
         <w:rPr>
@@ -2267,7 +2205,6 @@
         <w:t>introduccion</w:t>
       </w:r>
       <w:proofErr w:type="spellEnd"/>
-      <w:proofErr w:type="gramEnd"/>
       <w:r>
         <w:t xml:space="preserve">, </w:t>
       </w:r>
@@ -2340,11 +2277,7 @@
       </w:r>
       <w:proofErr w:type="spellEnd"/>
       <w:r>
-        <w:t xml:space="preserve"> se emplea </w:t>
-      </w:r>
-      <w:proofErr w:type="gramStart"/>
-      <w:r>
-        <w:t xml:space="preserve">en </w:t>
+        <w:t xml:space="preserve"> se emplea en </w:t>
       </w:r>
       <w:r>
         <w:rPr>
@@ -2357,14 +2290,7 @@
         <w:rPr>
           <w:highlight w:val="lightGray"/>
         </w:rPr>
-        <w:t>cuerpo</w:t>
-      </w:r>
-      <w:proofErr w:type="gramEnd"/>
-      <w:r>
-        <w:rPr>
-          <w:highlight w:val="lightGray"/>
-        </w:rPr>
-        <w:t>_youtube</w:t>
+        <w:t>cuerpo_youtube</w:t>
       </w:r>
       <w:proofErr w:type="spellEnd"/>
       <w:r>
@@ -2376,10 +2302,68 @@
       <w:r>
         <w:t xml:space="preserve">Enlace repositorio GitHub: </w:t>
       </w:r>
-      <w:r>
-        <w:t>https://github.com/fernangus/Practica</w:t>
-      </w:r>
-    </w:p>
+      <w:hyperlink r:id="rId8" w:history="1">
+        <w:r>
+          <w:rPr>
+            <w:rStyle w:val="Hipervnculo"/>
+          </w:rPr>
+          <w:t>https://github.com/fernangus/</w:t>
+        </w:r>
+        <w:r>
+          <w:rPr>
+            <w:rStyle w:val="Hipervnculo"/>
+            <w:u w:val="none"/>
+          </w:rPr>
+          <w:t>inter</w:t>
+        </w:r>
+        <w:r>
+          <w:rPr>
+            <w:rStyle w:val="Hipervnculo"/>
+            <w:u w:val="none"/>
+          </w:rPr>
+          <w:t>f</w:t>
+        </w:r>
+        <w:r>
+          <w:rPr>
+            <w:rStyle w:val="Hipervnculo"/>
+            <w:u w:val="none"/>
+          </w:rPr>
+          <w:t>aces</w:t>
+        </w:r>
+        <w:r>
+          <w:rPr>
+            <w:rStyle w:val="Hipervnculo"/>
+          </w:rPr>
+          <w:t>-practica1</w:t>
+        </w:r>
+      </w:hyperlink>
+    </w:p>
+    <w:p>
+      <w:r>
+        <w:t xml:space="preserve">Enlace GitHub Pages: </w:t>
+      </w:r>
+      <w:hyperlink r:id="rId9" w:history="1">
+        <w:r>
+          <w:rPr>
+            <w:rStyle w:val="Hipervnculo"/>
+          </w:rPr>
+          <w:t>https://fernangus.github.io/interfaces-</w:t>
+        </w:r>
+        <w:r>
+          <w:rPr>
+            <w:rStyle w:val="Hipervnculo"/>
+          </w:rPr>
+          <w:t>p</w:t>
+        </w:r>
+        <w:r>
+          <w:rPr>
+            <w:rStyle w:val="Hipervnculo"/>
+          </w:rPr>
+          <w:t>ractica1/</w:t>
+        </w:r>
+      </w:hyperlink>
+    </w:p>
+    <w:p/>
     <w:sectPr>
       <w:pgSz w:w="11906" w:h="16838"/>
       <w:pgMar w:top="1417" w:right="1701" w:bottom="1417" w:left="1701" w:header="708" w:footer="708" w:gutter="0"/>
@@ -4627,6 +4611,41 @@
       <w:szCs w:val="56"/>
     </w:rPr>
   </w:style>
+  <w:style w:type="character" w:styleId="Hipervnculo">
+    <w:name w:val="Hyperlink"/>
+    <w:basedOn w:val="Fuentedeprrafopredeter"/>
+    <w:uiPriority w:val="99"/>
+    <w:unhideWhenUsed/>
+    <w:rsid w:val="00372F91"/>
+    <w:rPr>
+      <w:color w:val="0563C1" w:themeColor="hyperlink"/>
+      <w:u w:val="single"/>
+    </w:rPr>
+  </w:style>
+  <w:style w:type="character" w:styleId="Mencinsinresolver">
+    <w:name w:val="Unresolved Mention"/>
+    <w:basedOn w:val="Fuentedeprrafopredeter"/>
+    <w:uiPriority w:val="99"/>
+    <w:semiHidden/>
+    <w:unhideWhenUsed/>
+    <w:rsid w:val="00372F91"/>
+    <w:rPr>
+      <w:color w:val="605E5C"/>
+      <w:shd w:val="clear" w:color="auto" w:fill="E1DFDD"/>
+    </w:rPr>
+  </w:style>
+  <w:style w:type="character" w:styleId="Hipervnculovisitado">
+    <w:name w:val="FollowedHyperlink"/>
+    <w:basedOn w:val="Fuentedeprrafopredeter"/>
+    <w:uiPriority w:val="99"/>
+    <w:semiHidden/>
+    <w:unhideWhenUsed/>
+    <w:rsid w:val="00372F91"/>
+    <w:rPr>
+      <w:color w:val="954F72" w:themeColor="followedHyperlink"/>
+      <w:u w:val="single"/>
+    </w:rPr>
+  </w:style>
 </w:styles>
 </file>
 

</xml_diff>